<commit_message>
lab_4 report was updated
</commit_message>
<xml_diff>
--- a/lab_4/attachment/report.docx
+++ b/lab_4/attachment/report.docx
@@ -596,7 +596,7 @@
             </w:rPr>
             <w:fldChar w:fldCharType="separate"/>
           </w:r>
-          <w:hyperlink w:anchor="_Toc84592236" w:history="1">
+          <w:hyperlink w:anchor="_Toc84606182" w:history="1">
             <w:r>
               <w:rPr>
                 <w:rStyle w:val="a8"/>
@@ -640,7 +640,7 @@
                 <w:noProof/>
                 <w:webHidden/>
               </w:rPr>
-              <w:instrText xml:space="preserve"> PAGEREF _Toc84592236 \h </w:instrText>
+              <w:instrText xml:space="preserve"> PAGEREF _Toc84606182 \h </w:instrText>
             </w:r>
             <w:r>
               <w:rPr>
@@ -686,7 +686,7 @@
               <w:lang w:eastAsia="ru-RU"/>
             </w:rPr>
           </w:pPr>
-          <w:hyperlink w:anchor="_Toc84592237" w:history="1">
+          <w:hyperlink w:anchor="_Toc84606183" w:history="1">
             <w:r>
               <w:rPr>
                 <w:rStyle w:val="a8"/>
@@ -730,7 +730,7 @@
                 <w:noProof/>
                 <w:webHidden/>
               </w:rPr>
-              <w:instrText xml:space="preserve"> PAGEREF _Toc84592237 \h </w:instrText>
+              <w:instrText xml:space="preserve"> PAGEREF _Toc84606183 \h </w:instrText>
             </w:r>
             <w:r>
               <w:rPr>
@@ -776,7 +776,7 @@
               <w:lang w:eastAsia="ru-RU"/>
             </w:rPr>
           </w:pPr>
-          <w:hyperlink w:anchor="_Toc84592238" w:history="1">
+          <w:hyperlink w:anchor="_Toc84606184" w:history="1">
             <w:r>
               <w:rPr>
                 <w:rStyle w:val="a8"/>
@@ -820,7 +820,7 @@
                 <w:noProof/>
                 <w:webHidden/>
               </w:rPr>
-              <w:instrText xml:space="preserve"> PAGEREF _Toc84592238 \h </w:instrText>
+              <w:instrText xml:space="preserve"> PAGEREF _Toc84606184 \h </w:instrText>
             </w:r>
             <w:r>
               <w:rPr>
@@ -866,7 +866,7 @@
               <w:lang w:eastAsia="ru-RU"/>
             </w:rPr>
           </w:pPr>
-          <w:hyperlink w:anchor="_Toc84592239" w:history="1">
+          <w:hyperlink w:anchor="_Toc84606185" w:history="1">
             <w:r>
               <w:rPr>
                 <w:rStyle w:val="a8"/>
@@ -919,7 +919,7 @@
                 <w:noProof/>
                 <w:webHidden/>
               </w:rPr>
-              <w:instrText xml:space="preserve"> PAGEREF _Toc84592239 \h </w:instrText>
+              <w:instrText xml:space="preserve"> PAGEREF _Toc84606185 \h </w:instrText>
             </w:r>
             <w:r>
               <w:rPr>
@@ -965,7 +965,7 @@
               <w:lang w:eastAsia="ru-RU"/>
             </w:rPr>
           </w:pPr>
-          <w:hyperlink w:anchor="_Toc84592240" w:history="1">
+          <w:hyperlink w:anchor="_Toc84606186" w:history="1">
             <w:r>
               <w:rPr>
                 <w:rStyle w:val="a8"/>
@@ -1009,7 +1009,7 @@
                 <w:noProof/>
                 <w:webHidden/>
               </w:rPr>
-              <w:instrText xml:space="preserve"> PAGEREF _Toc84592240 \h </w:instrText>
+              <w:instrText xml:space="preserve"> PAGEREF _Toc84606186 \h </w:instrText>
             </w:r>
             <w:r>
               <w:rPr>
@@ -1055,7 +1055,7 @@
               <w:lang w:eastAsia="ru-RU"/>
             </w:rPr>
           </w:pPr>
-          <w:hyperlink w:anchor="_Toc84592241" w:history="1">
+          <w:hyperlink w:anchor="_Toc84606187" w:history="1">
             <w:r>
               <w:rPr>
                 <w:rStyle w:val="a8"/>
@@ -1099,7 +1099,7 @@
                 <w:noProof/>
                 <w:webHidden/>
               </w:rPr>
-              <w:instrText xml:space="preserve"> PAGEREF _Toc84592241 \h </w:instrText>
+              <w:instrText xml:space="preserve"> PAGEREF _Toc84606187 \h </w:instrText>
             </w:r>
             <w:r>
               <w:rPr>
@@ -1145,7 +1145,7 @@
               <w:lang w:eastAsia="ru-RU"/>
             </w:rPr>
           </w:pPr>
-          <w:hyperlink w:anchor="_Toc84592242" w:history="1">
+          <w:hyperlink w:anchor="_Toc84606188" w:history="1">
             <w:r>
               <w:rPr>
                 <w:rStyle w:val="a8"/>
@@ -1189,7 +1189,7 @@
                 <w:noProof/>
                 <w:webHidden/>
               </w:rPr>
-              <w:instrText xml:space="preserve"> PAGEREF _Toc84592242 \h </w:instrText>
+              <w:instrText xml:space="preserve"> PAGEREF _Toc84606188 \h </w:instrText>
             </w:r>
             <w:r>
               <w:rPr>
@@ -1235,7 +1235,7 @@
               <w:lang w:eastAsia="ru-RU"/>
             </w:rPr>
           </w:pPr>
-          <w:hyperlink w:anchor="_Toc84592243" w:history="1">
+          <w:hyperlink w:anchor="_Toc84606189" w:history="1">
             <w:r>
               <w:rPr>
                 <w:rStyle w:val="a8"/>
@@ -1279,7 +1279,7 @@
                 <w:noProof/>
                 <w:webHidden/>
               </w:rPr>
-              <w:instrText xml:space="preserve"> PAGEREF _Toc84592243 \h </w:instrText>
+              <w:instrText xml:space="preserve"> PAGEREF _Toc84606189 \h </w:instrText>
             </w:r>
             <w:r>
               <w:rPr>
@@ -1325,7 +1325,7 @@
               <w:lang w:eastAsia="ru-RU"/>
             </w:rPr>
           </w:pPr>
-          <w:hyperlink w:anchor="_Toc84592244" w:history="1">
+          <w:hyperlink w:anchor="_Toc84606190" w:history="1">
             <w:r>
               <w:rPr>
                 <w:rStyle w:val="a8"/>
@@ -1369,7 +1369,7 @@
                 <w:noProof/>
                 <w:webHidden/>
               </w:rPr>
-              <w:instrText xml:space="preserve"> PAGEREF _Toc84592244 \h </w:instrText>
+              <w:instrText xml:space="preserve"> PAGEREF _Toc84606190 \h </w:instrText>
             </w:r>
             <w:r>
               <w:rPr>
@@ -1415,7 +1415,7 @@
               <w:lang w:eastAsia="ru-RU"/>
             </w:rPr>
           </w:pPr>
-          <w:hyperlink w:anchor="_Toc84592245" w:history="1">
+          <w:hyperlink w:anchor="_Toc84606191" w:history="1">
             <w:r>
               <w:rPr>
                 <w:rStyle w:val="a8"/>
@@ -1459,7 +1459,7 @@
                 <w:noProof/>
                 <w:webHidden/>
               </w:rPr>
-              <w:instrText xml:space="preserve"> PAGEREF _Toc84592245 \h </w:instrText>
+              <w:instrText xml:space="preserve"> PAGEREF _Toc84606191 \h </w:instrText>
             </w:r>
             <w:r>
               <w:rPr>
@@ -1479,7 +1479,7 @@
                 <w:noProof/>
                 <w:webHidden/>
               </w:rPr>
-              <w:t>4</w:t>
+              <w:t>3</w:t>
             </w:r>
             <w:r>
               <w:rPr>
@@ -1505,7 +1505,7 @@
               <w:lang w:eastAsia="ru-RU"/>
             </w:rPr>
           </w:pPr>
-          <w:hyperlink w:anchor="_Toc84592246" w:history="1">
+          <w:hyperlink w:anchor="_Toc84606192" w:history="1">
             <w:r>
               <w:rPr>
                 <w:rStyle w:val="a8"/>
@@ -1551,7 +1551,7 @@
                 <w:noProof/>
                 <w:webHidden/>
               </w:rPr>
-              <w:instrText xml:space="preserve"> PAGEREF _Toc84592246 \h </w:instrText>
+              <w:instrText xml:space="preserve"> PAGEREF _Toc84606192 \h </w:instrText>
             </w:r>
             <w:r>
               <w:rPr>
@@ -1597,7 +1597,7 @@
               <w:lang w:eastAsia="ru-RU"/>
             </w:rPr>
           </w:pPr>
-          <w:hyperlink w:anchor="_Toc84592247" w:history="1">
+          <w:hyperlink w:anchor="_Toc84606193" w:history="1">
             <w:r>
               <w:rPr>
                 <w:rStyle w:val="a8"/>
@@ -1641,7 +1641,7 @@
                 <w:noProof/>
                 <w:webHidden/>
               </w:rPr>
-              <w:instrText xml:space="preserve"> PAGEREF _Toc84592247 \h </w:instrText>
+              <w:instrText xml:space="preserve"> PAGEREF _Toc84606193 \h </w:instrText>
             </w:r>
             <w:r>
               <w:rPr>
@@ -1687,7 +1687,7 @@
               <w:lang w:eastAsia="ru-RU"/>
             </w:rPr>
           </w:pPr>
-          <w:hyperlink w:anchor="_Toc84592248" w:history="1">
+          <w:hyperlink w:anchor="_Toc84606194" w:history="1">
             <w:r>
               <w:rPr>
                 <w:rStyle w:val="a8"/>
@@ -1731,7 +1731,7 @@
                 <w:noProof/>
                 <w:webHidden/>
               </w:rPr>
-              <w:instrText xml:space="preserve"> PAGEREF _Toc84592248 \h </w:instrText>
+              <w:instrText xml:space="preserve"> PAGEREF _Toc84606194 \h </w:instrText>
             </w:r>
             <w:r>
               <w:rPr>
@@ -1777,7 +1777,7 @@
               <w:lang w:eastAsia="ru-RU"/>
             </w:rPr>
           </w:pPr>
-          <w:hyperlink w:anchor="_Toc84592249" w:history="1">
+          <w:hyperlink w:anchor="_Toc84606195" w:history="1">
             <w:r>
               <w:rPr>
                 <w:rStyle w:val="a8"/>
@@ -1821,7 +1821,7 @@
                 <w:noProof/>
                 <w:webHidden/>
               </w:rPr>
-              <w:instrText xml:space="preserve"> PAGEREF _Toc84592249 \h </w:instrText>
+              <w:instrText xml:space="preserve"> PAGEREF _Toc84606195 \h </w:instrText>
             </w:r>
             <w:r>
               <w:rPr>
@@ -1867,7 +1867,7 @@
               <w:lang w:eastAsia="ru-RU"/>
             </w:rPr>
           </w:pPr>
-          <w:hyperlink w:anchor="_Toc84592250" w:history="1">
+          <w:hyperlink w:anchor="_Toc84606196" w:history="1">
             <w:r>
               <w:rPr>
                 <w:rStyle w:val="a8"/>
@@ -1911,7 +1911,7 @@
                 <w:noProof/>
                 <w:webHidden/>
               </w:rPr>
-              <w:instrText xml:space="preserve"> PAGEREF _Toc84592250 \h </w:instrText>
+              <w:instrText xml:space="preserve"> PAGEREF _Toc84606196 \h </w:instrText>
             </w:r>
             <w:r>
               <w:rPr>
@@ -1957,7 +1957,7 @@
               <w:lang w:eastAsia="ru-RU"/>
             </w:rPr>
           </w:pPr>
-          <w:hyperlink w:anchor="_Toc84592251" w:history="1">
+          <w:hyperlink w:anchor="_Toc84606197" w:history="1">
             <w:r>
               <w:rPr>
                 <w:rStyle w:val="a8"/>
@@ -2016,7 +2016,7 @@
                 <w:noProof/>
                 <w:webHidden/>
               </w:rPr>
-              <w:instrText xml:space="preserve"> PAGEREF _Toc84592251 \h </w:instrText>
+              <w:instrText xml:space="preserve"> PAGEREF _Toc84606197 \h </w:instrText>
             </w:r>
             <w:r>
               <w:rPr>
@@ -2062,7 +2062,7 @@
               <w:lang w:eastAsia="ru-RU"/>
             </w:rPr>
           </w:pPr>
-          <w:hyperlink w:anchor="_Toc84592252" w:history="1">
+          <w:hyperlink w:anchor="_Toc84606198" w:history="1">
             <w:r>
               <w:rPr>
                 <w:rStyle w:val="a8"/>
@@ -2106,7 +2106,7 @@
                 <w:noProof/>
                 <w:webHidden/>
               </w:rPr>
-              <w:instrText xml:space="preserve"> PAGEREF _Toc84592252 \h </w:instrText>
+              <w:instrText xml:space="preserve"> PAGEREF _Toc84606198 \h </w:instrText>
             </w:r>
             <w:r>
               <w:rPr>
@@ -2152,7 +2152,7 @@
               <w:lang w:eastAsia="ru-RU"/>
             </w:rPr>
           </w:pPr>
-          <w:hyperlink w:anchor="_Toc84592253" w:history="1">
+          <w:hyperlink w:anchor="_Toc84606199" w:history="1">
             <w:r>
               <w:rPr>
                 <w:rStyle w:val="a8"/>
@@ -2196,7 +2196,7 @@
                 <w:noProof/>
                 <w:webHidden/>
               </w:rPr>
-              <w:instrText xml:space="preserve"> PAGEREF _Toc84592253 \h </w:instrText>
+              <w:instrText xml:space="preserve"> PAGEREF _Toc84606199 \h </w:instrText>
             </w:r>
             <w:r>
               <w:rPr>
@@ -2216,7 +2216,7 @@
                 <w:noProof/>
                 <w:webHidden/>
               </w:rPr>
-              <w:t>5</w:t>
+              <w:t>4</w:t>
             </w:r>
             <w:r>
               <w:rPr>
@@ -2242,7 +2242,7 @@
               <w:lang w:eastAsia="ru-RU"/>
             </w:rPr>
           </w:pPr>
-          <w:hyperlink w:anchor="_Toc84592254" w:history="1">
+          <w:hyperlink w:anchor="_Toc84606200" w:history="1">
             <w:r>
               <w:rPr>
                 <w:rStyle w:val="a8"/>
@@ -2286,7 +2286,7 @@
                 <w:noProof/>
                 <w:webHidden/>
               </w:rPr>
-              <w:instrText xml:space="preserve"> PAGEREF _Toc84592254 \h </w:instrText>
+              <w:instrText xml:space="preserve"> PAGEREF _Toc84606200 \h </w:instrText>
             </w:r>
             <w:r>
               <w:rPr>
@@ -2332,7 +2332,7 @@
               <w:lang w:eastAsia="ru-RU"/>
             </w:rPr>
           </w:pPr>
-          <w:hyperlink w:anchor="_Toc84592255" w:history="1">
+          <w:hyperlink w:anchor="_Toc84606201" w:history="1">
             <w:r>
               <w:rPr>
                 <w:rStyle w:val="a8"/>
@@ -2376,7 +2376,7 @@
                 <w:noProof/>
                 <w:webHidden/>
               </w:rPr>
-              <w:instrText xml:space="preserve"> PAGEREF _Toc84592255 \h </w:instrText>
+              <w:instrText xml:space="preserve"> PAGEREF _Toc84606201 \h </w:instrText>
             </w:r>
             <w:r>
               <w:rPr>
@@ -2422,7 +2422,7 @@
               <w:lang w:eastAsia="ru-RU"/>
             </w:rPr>
           </w:pPr>
-          <w:hyperlink w:anchor="_Toc84592256" w:history="1">
+          <w:hyperlink w:anchor="_Toc84606202" w:history="1">
             <w:r>
               <w:rPr>
                 <w:rStyle w:val="a8"/>
@@ -2466,7 +2466,7 @@
                 <w:noProof/>
                 <w:webHidden/>
               </w:rPr>
-              <w:instrText xml:space="preserve"> PAGEREF _Toc84592256 \h </w:instrText>
+              <w:instrText xml:space="preserve"> PAGEREF _Toc84606202 \h </w:instrText>
             </w:r>
             <w:r>
               <w:rPr>
@@ -2526,7 +2526,7 @@
       <w:pPr>
         <w:pStyle w:val="10"/>
       </w:pPr>
-      <w:bookmarkStart w:id="0" w:name="_Toc84592236"/>
+      <w:bookmarkStart w:id="0" w:name="_Toc84606182"/>
       <w:r>
         <w:lastRenderedPageBreak/>
         <w:t>Дешифратор</w:t>
@@ -2541,7 +2541,7 @@
           <w:numId w:val="5"/>
         </w:numPr>
       </w:pPr>
-      <w:bookmarkStart w:id="1" w:name="_Toc84592237"/>
+      <w:bookmarkStart w:id="1" w:name="_Toc84606183"/>
       <w:r>
         <w:t>Создать проект</w:t>
       </w:r>
@@ -2652,7 +2652,7 @@
           <w:numId w:val="5"/>
         </w:numPr>
       </w:pPr>
-      <w:bookmarkStart w:id="2" w:name="_Toc84592238"/>
+      <w:bookmarkStart w:id="2" w:name="_Toc84606184"/>
       <w:r>
         <w:t>Прототипирование</w:t>
       </w:r>
@@ -2675,7 +2675,7 @@
           <w:lang w:val="en-US"/>
         </w:rPr>
       </w:pPr>
-      <w:bookmarkStart w:id="3" w:name="_Toc84592239"/>
+      <w:bookmarkStart w:id="3" w:name="_Toc84606185"/>
       <w:r>
         <w:t>В</w:t>
       </w:r>
@@ -2718,7 +2718,7 @@
           <w:numId w:val="5"/>
         </w:numPr>
       </w:pPr>
-      <w:bookmarkStart w:id="4" w:name="_Toc84592240"/>
+      <w:bookmarkStart w:id="4" w:name="_Toc84606186"/>
       <w:r>
         <w:t xml:space="preserve">Запустить </w:t>
       </w:r>
@@ -2884,7 +2884,7 @@
           <w:numId w:val="5"/>
         </w:numPr>
       </w:pPr>
-      <w:bookmarkStart w:id="8" w:name="_Toc84592241"/>
+      <w:bookmarkStart w:id="8" w:name="_Toc84606187"/>
       <w:r>
         <w:t>Привязать тактовый сигнал</w:t>
       </w:r>
@@ -2944,7 +2944,7 @@
           <w:numId w:val="5"/>
         </w:numPr>
       </w:pPr>
-      <w:bookmarkStart w:id="10" w:name="_Toc84592242"/>
+      <w:bookmarkStart w:id="10" w:name="_Toc84606188"/>
       <w:r>
         <w:t>Выполнить компиляцию проекта. Запрограммировать плату. Отследить событие нажатия комбинации кнопок</w:t>
       </w:r>
@@ -2958,7 +2958,7 @@
           <w:numId w:val="5"/>
         </w:numPr>
       </w:pPr>
-      <w:bookmarkStart w:id="11" w:name="_Toc84592243"/>
+      <w:bookmarkStart w:id="11" w:name="_Toc84606189"/>
       <w:r>
         <w:t>Выполнить компиляцию проекта</w:t>
       </w:r>
@@ -2978,7 +2978,7 @@
           <w:numId w:val="5"/>
         </w:numPr>
       </w:pPr>
-      <w:bookmarkStart w:id="12" w:name="_Toc84592244"/>
+      <w:bookmarkStart w:id="12" w:name="_Toc84606190"/>
       <w:r>
         <w:t>Запрограммировать плату</w:t>
       </w:r>
@@ -2998,7 +2998,7 @@
           <w:numId w:val="5"/>
         </w:numPr>
       </w:pPr>
-      <w:bookmarkStart w:id="13" w:name="_Toc84592245"/>
+      <w:bookmarkStart w:id="13" w:name="_Toc84606191"/>
       <w:r>
         <w:t>Отследить событие нажатия комбинации кнопок</w:t>
       </w:r>
@@ -3018,7 +3018,7 @@
           <w:color w:val="000000"/>
         </w:rPr>
       </w:pPr>
-      <w:bookmarkStart w:id="14" w:name="_Toc84592246"/>
+      <w:bookmarkStart w:id="14" w:name="_Toc84606192"/>
       <w:r>
         <w:rPr>
           <w:rFonts w:ascii="Calibri" w:hAnsi="Calibri" w:cs="Calibri"/>
@@ -3132,7 +3132,7 @@
           <w:numId w:val="5"/>
         </w:numPr>
       </w:pPr>
-      <w:bookmarkStart w:id="16" w:name="_Toc84592247"/>
+      <w:bookmarkStart w:id="16" w:name="_Toc84606193"/>
       <w:r>
         <w:t>Добавить собственные условия для срабатывания событий в режиме Advanced</w:t>
       </w:r>
@@ -3162,7 +3162,7 @@
           <w:numId w:val="5"/>
         </w:numPr>
       </w:pPr>
-      <w:bookmarkStart w:id="17" w:name="_Toc84592248"/>
+      <w:bookmarkStart w:id="17" w:name="_Toc84606194"/>
       <w:r>
         <w:t xml:space="preserve">Настроить множественное отслеживание событий используя </w:t>
       </w:r>
@@ -3251,7 +3251,7 @@
           <w:numId w:val="5"/>
         </w:numPr>
       </w:pPr>
-      <w:bookmarkStart w:id="18" w:name="_Toc84592249"/>
+      <w:bookmarkStart w:id="18" w:name="_Toc84606195"/>
       <w:commentRangeStart w:id="19"/>
       <w:r>
         <w:t xml:space="preserve">Проиллюстрировать на своем проекте использование </w:t>
@@ -3280,7 +3280,6 @@
       <w:r>
         <w:t xml:space="preserve"> и необходимость ее использования</w:t>
       </w:r>
-      <w:bookmarkEnd w:id="18"/>
       <w:commentRangeEnd w:id="19"/>
       <w:r>
         <w:rPr>
@@ -3289,6 +3288,7 @@
         </w:rPr>
         <w:commentReference w:id="19"/>
       </w:r>
+      <w:bookmarkEnd w:id="18"/>
     </w:p>
     <w:p>
       <w:r>
@@ -3361,7 +3361,7 @@
       <w:pPr>
         <w:pStyle w:val="10"/>
       </w:pPr>
-      <w:bookmarkStart w:id="20" w:name="_Toc84592250"/>
+      <w:bookmarkStart w:id="20" w:name="_Toc84606196"/>
       <w:r>
         <w:t>Самостоятельная работа</w:t>
       </w:r>
@@ -3375,7 +3375,7 @@
           <w:numId w:val="5"/>
         </w:numPr>
       </w:pPr>
-      <w:bookmarkStart w:id="21" w:name="_Toc84592251"/>
+      <w:bookmarkStart w:id="21" w:name="_Toc84606197"/>
       <w:r>
         <w:t>Задание</w:t>
       </w:r>
@@ -3398,7 +3398,7 @@
           <w:numId w:val="5"/>
         </w:numPr>
       </w:pPr>
-      <w:bookmarkStart w:id="22" w:name="_Toc84592252"/>
+      <w:bookmarkStart w:id="22" w:name="_Toc84606198"/>
       <w:r>
         <w:t>Используя проект из Практической работы 1, сделать его копию</w:t>
       </w:r>
@@ -3428,7 +3428,7 @@
           <w:numId w:val="5"/>
         </w:numPr>
       </w:pPr>
-      <w:bookmarkStart w:id="23" w:name="_Toc84592253"/>
+      <w:bookmarkStart w:id="23" w:name="_Toc84606199"/>
       <w:r>
         <w:t>Не добавляя дополнительную периферию, выполнить отслеживание состояний регистров в регистровом файле</w:t>
       </w:r>
@@ -3505,7 +3505,7 @@
           <w:numId w:val="5"/>
         </w:numPr>
       </w:pPr>
-      <w:bookmarkStart w:id="24" w:name="_Toc84592254"/>
+      <w:bookmarkStart w:id="24" w:name="_Toc84606200"/>
       <w:r>
         <w:lastRenderedPageBreak/>
         <w:t xml:space="preserve">С использованием </w:t>
@@ -3527,7 +3527,7 @@
         <w:pStyle w:val="10"/>
       </w:pPr>
       <w:bookmarkStart w:id="25" w:name="_Toc32828625"/>
-      <w:bookmarkStart w:id="26" w:name="_Toc84592255"/>
+      <w:bookmarkStart w:id="26" w:name="_Toc84606201"/>
       <w:r>
         <w:t>Выводы</w:t>
       </w:r>
@@ -3535,40 +3535,22 @@
       <w:bookmarkEnd w:id="26"/>
     </w:p>
     <w:p>
-      <w:commentRangeStart w:id="27"/>
-      <w:r>
-        <w:t xml:space="preserve">Во время выполнения данной лабораторной работы мы вновь добавляли поддержку инструкций в процессор, а также </w:t>
-      </w:r>
+      <w:r>
+        <w:t xml:space="preserve">Во время выполнения данной лабораторной работы мы </w:t>
+      </w:r>
+      <w:r>
+        <w:t xml:space="preserve">научились пользоваться таким инструментов как </w:t>
+      </w:r>
+      <w:proofErr w:type="spellStart"/>
       <w:r>
         <w:rPr>
           <w:lang w:val="en-US"/>
         </w:rPr>
-        <w:t>RAM</w:t>
-      </w:r>
-      <w:r>
-        <w:t xml:space="preserve">, которая необходима для выполнения работы данных инструкций. Разработали программу на ассемблере, которая использует данные инструкции, а также может подтвердить, в случае своего успешного выполнения, что предыдущие пункты лабораторной работы выполнены верно. Начали знакомство с конвейерной версией процессора </w:t>
-      </w:r>
-      <w:r>
-        <w:rPr>
-          <w:lang w:val="en-US"/>
-        </w:rPr>
-        <w:t>schoolMIPS</w:t>
-      </w:r>
-      <w:r>
-        <w:t>.</w:t>
-      </w:r>
-      <w:commentRangeEnd w:id="27"/>
-      <w:r>
-        <w:rPr>
-          <w:rStyle w:val="af2"/>
-        </w:rPr>
-        <w:commentReference w:id="27"/>
-      </w:r>
-    </w:p>
-    <w:p/>
-    <w:p>
-      <w:r>
-        <w:t xml:space="preserve">Во время выполнения данной лабораторной работы мы </w:t>
+        <w:t>SignalTap</w:t>
+      </w:r>
+      <w:proofErr w:type="spellEnd"/>
+      <w:r>
+        <w:t>, который позволяет просматривать сигналы внутри схемы без внедрения дополнительной периферии. Узнали о директиве, позволяющей не оптимизировать участок схемы, если его необходимо оставить в неизменном виде.</w:t>
       </w:r>
     </w:p>
     <w:p/>
@@ -3581,13 +3563,13 @@
           <w:szCs w:val="28"/>
         </w:rPr>
       </w:pPr>
-      <w:bookmarkStart w:id="28" w:name="_Toc32828626"/>
-      <w:bookmarkStart w:id="29" w:name="_Toc84592256"/>
+      <w:bookmarkStart w:id="27" w:name="_Toc32828626"/>
+      <w:bookmarkStart w:id="28" w:name="_Toc84606202"/>
       <w:r>
         <w:t>Список литературы</w:t>
       </w:r>
+      <w:bookmarkEnd w:id="27"/>
       <w:bookmarkEnd w:id="28"/>
-      <w:bookmarkEnd w:id="29"/>
     </w:p>
     <w:p>
       <w:pPr>
@@ -4085,13 +4067,7 @@
         <w:rPr>
           <w:lang w:val="en-US" w:eastAsia="ru-RU"/>
         </w:rPr>
-        <w:t xml:space="preserve"> Development and Education Boards</w:t>
-      </w:r>
-      <w:r>
-        <w:rPr>
-          <w:lang w:val="en-US" w:eastAsia="ru-RU"/>
-        </w:rPr>
-        <w:t xml:space="preserve"> </w:t>
+        <w:t xml:space="preserve"> Development and Education Boards </w:t>
       </w:r>
       <w:r>
         <w:rPr>
@@ -4376,22 +4352,6 @@
       </w:r>
     </w:p>
   </w:comment>
-  <w:comment w:id="27" w:author="Радислав Власов" w:date="2021-10-05T17:11:00Z" w:initials="РВ">
-    <w:p>
-      <w:pPr>
-        <w:pStyle w:val="af3"/>
-      </w:pPr>
-      <w:r>
-        <w:rPr>
-          <w:rStyle w:val="af2"/>
-        </w:rPr>
-        <w:annotationRef/>
-      </w:r>
-      <w:r>
-        <w:t>Переписать</w:t>
-      </w:r>
-    </w:p>
-  </w:comment>
 </w:comments>
 </file>
 
@@ -4403,7 +4363,6 @@
   <w15:commentEx w15:paraId="664470AF" w15:done="0"/>
   <w15:commentEx w15:paraId="44FB7DE7" w15:done="0"/>
   <w15:commentEx w15:paraId="1BDD1F51" w15:done="0"/>
-  <w15:commentEx w15:paraId="272D990B" w15:done="0"/>
 </w15:commentsEx>
 </file>
 
@@ -4415,7 +4374,6 @@
   <w16cex:commentExtensible w16cex:durableId="250719BC" w16cex:dateUtc="2021-10-05T15:36:00Z"/>
   <w16cex:commentExtensible w16cex:durableId="25072BAF" w16cex:dateUtc="2021-10-05T16:53:00Z"/>
   <w16cex:commentExtensible w16cex:durableId="250AD1EA" w16cex:dateUtc="2021-10-08T11:19:00Z"/>
-  <w16cex:commentExtensible w16cex:durableId="250705A5" w16cex:dateUtc="2021-10-05T14:11:00Z"/>
 </w16cex:commentsExtensible>
 </file>
 
@@ -4427,7 +4385,6 @@
   <w16cid:commentId w16cid:paraId="664470AF" w16cid:durableId="250719BC"/>
   <w16cid:commentId w16cid:paraId="44FB7DE7" w16cid:durableId="25072BAF"/>
   <w16cid:commentId w16cid:paraId="1BDD1F51" w16cid:durableId="250AD1EA"/>
-  <w16cid:commentId w16cid:paraId="272D990B" w16cid:durableId="250705A5"/>
 </w16cid:commentsIds>
 </file>
 

</xml_diff>